<commit_message>
update the answer in the docx file
</commit_message>
<xml_diff>
--- a/IPaC Coding Exercise With Answers.docx
+++ b/IPaC Coding Exercise With Answers.docx
@@ -519,6 +519,21 @@
     </w:p>
     <w:p>
       <w:pPr>
+        <w:pStyle w:val="ListParagraph"/>
+        <w:spacing w:before="100" w:beforeAutospacing="1" w:after="100" w:afterAutospacing="1"/>
+        <w:rPr>
+          <w:rFonts w:eastAsia="Times New Roman"/>
+        </w:rPr>
+      </w:pPr>
+      <w:r>
+        <w:rPr>
+          <w:rFonts w:eastAsia="Times New Roman"/>
+        </w:rPr>
+        <w:t>For very large graphs, this could lead to a stack overflow error.</w:t>
+      </w:r>
+    </w:p>
+    <w:p>
+      <w:pPr>
         <w:spacing w:before="100" w:beforeAutospacing="1" w:after="100" w:afterAutospacing="1"/>
         <w:rPr>
           <w:i/>
@@ -587,7 +602,21 @@
         <w:rPr>
           <w:rFonts w:eastAsia="Times New Roman"/>
         </w:rPr>
-        <w:t xml:space="preserve">I don’t like Java’s performance overhead, because Java is operates on Java Virtual Machine, which can lead to performance overhead compared to C and C++. And the memory </w:t>
+        <w:t xml:space="preserve">I don’t like Java’s performance overhead, because Java is </w:t>
+      </w:r>
+      <w:proofErr w:type="gramStart"/>
+      <w:r>
+        <w:rPr>
+          <w:rFonts w:eastAsia="Times New Roman"/>
+        </w:rPr>
+        <w:t>operates</w:t>
+      </w:r>
+      <w:proofErr w:type="gramEnd"/>
+      <w:r>
+        <w:rPr>
+          <w:rFonts w:eastAsia="Times New Roman"/>
+        </w:rPr>
+        <w:t xml:space="preserve"> on Java Virtual Machine, which can lead to performance overhead compared to C and C++. And the memory </w:t>
       </w:r>
       <w:r>
         <w:rPr>
@@ -753,6 +782,7 @@
           <w:i/>
           <w:iCs/>
         </w:rPr>
+        <w:lastRenderedPageBreak/>
         <w:t>If you have any questions about the exercise, please don’t hesitate to ask and we will have an IPaC team member reach out to you.</w:t>
       </w:r>
     </w:p>
@@ -769,7 +799,6 @@
           <w:i/>
           <w:iCs/>
         </w:rPr>
-        <w:lastRenderedPageBreak/>
         <w:t>Thank you again for your interest in this opportunity. We look forward to seeing what you create from your research!</w:t>
       </w:r>
     </w:p>

</xml_diff>